<commit_message>
This commit will add Week 7, 8,9 and few other files
</commit_message>
<xml_diff>
--- a/Week 7 - Advanced Pandas/session_streamlit/Streamlit Project and notes 1.docx
+++ b/Week 7 - Advanced Pandas/session_streamlit/Streamlit Project and notes 1.docx
@@ -284,15 +284,13 @@
           <w:highlight w:val="green"/>
         </w:rPr>
       </w:pPr>
-      <w:proofErr w:type="gramStart"/>
       <w:r>
         <w:rPr>
           <w:rFonts w:ascii="Poppins" w:eastAsia="Poppins" w:hAnsi="Poppins" w:cs="Poppins"/>
           <w:highlight w:val="green"/>
         </w:rPr>
-        <w:t>Generally</w:t>
-      </w:r>
-      <w:proofErr w:type="gramEnd"/>
+        <w:t>Generally,</w:t>
+      </w:r>
       <w:r>
         <w:rPr>
           <w:rFonts w:ascii="Poppins" w:eastAsia="Poppins" w:hAnsi="Poppins" w:cs="Poppins"/>

</xml_diff>